<commit_message>
addin things and fixes
</commit_message>
<xml_diff>
--- a/guiao1avalia/guiao1.docx
+++ b/guiao1avalia/guiao1.docx
@@ -138,6 +138,9 @@
         </w:rPr>
       </w:pPr>
       <w:r>
+        <w:rPr>
+          <w:noProof/>
+        </w:rPr>
         <w:drawing>
           <wp:anchor distT="0" distB="0" distL="114300" distR="114300" simplePos="0" relativeHeight="251659264" behindDoc="1" locked="0" layoutInCell="1" allowOverlap="1" wp14:anchorId="1B4D0D03" wp14:editId="31A6EE6A">
             <wp:simplePos x="0" y="0"/>
@@ -450,8 +453,31 @@
           <w:sz w:val="36"/>
           <w:szCs w:val="36"/>
         </w:rPr>
-        <w:t>Após observarmos uma oscilação baixa de resultados obtivemos, por simulação, que a probabilidade de A é aproximadamente 0.1423 .</w:t>
-      </w:r>
+        <w:t xml:space="preserve">Após observarmos uma oscilação baixa de resultados obtivemos, por simulação, que a probabilidade de A é aproximadamente </w:t>
+      </w:r>
+      <w:proofErr w:type="gramStart"/>
+      <w:r>
+        <w:rPr>
+          <w:sz w:val="36"/>
+          <w:szCs w:val="36"/>
+        </w:rPr>
+        <w:t>0.1</w:t>
+      </w:r>
+      <w:r>
+        <w:rPr>
+          <w:sz w:val="36"/>
+          <w:szCs w:val="36"/>
+        </w:rPr>
+        <w:t>274</w:t>
+      </w:r>
+      <w:r>
+        <w:rPr>
+          <w:sz w:val="36"/>
+          <w:szCs w:val="36"/>
+        </w:rPr>
+        <w:t xml:space="preserve"> .</w:t>
+      </w:r>
+      <w:proofErr w:type="gramEnd"/>
       <w:r>
         <w:rPr>
           <w:sz w:val="36"/>
@@ -573,7 +599,21 @@
           <w:sz w:val="36"/>
           <w:szCs w:val="36"/>
         </w:rPr>
-        <w:t>Por fim dividimos l por o número de vezes que a caixa teve pelo menos 1 objeto estragado e obtemos a média de 1,0414 brinquedos estragados por caixa.</w:t>
+        <w:t>Por fim dividimos l por o número de vezes que a caixa teve pelo menos 1 objeto estragado e obtemos a média de 1,0</w:t>
+      </w:r>
+      <w:r>
+        <w:rPr>
+          <w:sz w:val="36"/>
+          <w:szCs w:val="36"/>
+        </w:rPr>
+        <w:t>353</w:t>
+      </w:r>
+      <w:r>
+        <w:rPr>
+          <w:sz w:val="36"/>
+          <w:szCs w:val="36"/>
+        </w:rPr>
+        <w:t xml:space="preserve"> brinquedos estragados por caixa.</w:t>
       </w:r>
     </w:p>
     <w:p>
@@ -630,7 +670,21 @@
           <w:sz w:val="36"/>
           <w:szCs w:val="36"/>
         </w:rPr>
-        <w:t>Repetidas vezes suficientes o experimento obtivemos 0.8575 como a probabilidade de não existirem brinquedos estragados numa caixa de 8 brinquedos.</w:t>
+        <w:t>Repetidas vezes suficientes o experimento obtivemos 0.8</w:t>
+      </w:r>
+      <w:r>
+        <w:rPr>
+          <w:sz w:val="36"/>
+          <w:szCs w:val="36"/>
+        </w:rPr>
+        <w:t>725</w:t>
+      </w:r>
+      <w:r>
+        <w:rPr>
+          <w:sz w:val="36"/>
+          <w:szCs w:val="36"/>
+        </w:rPr>
+        <w:t xml:space="preserve"> como a probabilidade de não existirem brinquedos estragados numa caixa de 8 brinquedos.</w:t>
       </w:r>
     </w:p>
     <w:p>
@@ -678,23 +732,118 @@
           <w:sz w:val="36"/>
           <w:szCs w:val="36"/>
         </w:rPr>
-        <w:t>Por fim colocámos o vetor na função plot().</w:t>
-      </w:r>
-    </w:p>
-    <w:p>
-      <w:pPr>
-        <w:jc w:val="both"/>
-        <w:rPr>
-          <w:sz w:val="36"/>
-          <w:szCs w:val="36"/>
-        </w:rPr>
-      </w:pPr>
-      <w:r>
-        <w:rPr>
-          <w:sz w:val="36"/>
-          <w:szCs w:val="36"/>
-        </w:rPr>
-        <w:t>D) Verificámos que o número máximo de brinquedos para manter a caixa com 0 brinquedos estragados seria 5, com uma probabilidade de 0.9022 de não existir nenhum estragado, seguido do sexto com uma probabilidade de 0.8870, já inferior ao pretendido.</w:t>
+        <w:t xml:space="preserve">Por fim colocámos o vetor na função </w:t>
+      </w:r>
+      <w:proofErr w:type="spellStart"/>
+      <w:proofErr w:type="gramStart"/>
+      <w:r>
+        <w:rPr>
+          <w:sz w:val="36"/>
+          <w:szCs w:val="36"/>
+        </w:rPr>
+        <w:t>plot</w:t>
+      </w:r>
+      <w:proofErr w:type="spellEnd"/>
+      <w:r>
+        <w:rPr>
+          <w:sz w:val="36"/>
+          <w:szCs w:val="36"/>
+        </w:rPr>
+        <w:t>(</w:t>
+      </w:r>
+      <w:proofErr w:type="gramEnd"/>
+      <w:r>
+        <w:rPr>
+          <w:sz w:val="36"/>
+          <w:szCs w:val="36"/>
+        </w:rPr>
+        <w:t>).</w:t>
+      </w:r>
+    </w:p>
+    <w:p>
+      <w:pPr>
+        <w:jc w:val="both"/>
+        <w:rPr>
+          <w:sz w:val="36"/>
+          <w:szCs w:val="36"/>
+        </w:rPr>
+      </w:pPr>
+      <w:r>
+        <w:rPr>
+          <w:sz w:val="36"/>
+          <w:szCs w:val="36"/>
+        </w:rPr>
+        <w:t>D) Verificámos que o número máximo de brinquedos para manter a caixa com 0 brinquedos estragados seria</w:t>
+      </w:r>
+      <w:r>
+        <w:rPr>
+          <w:sz w:val="36"/>
+          <w:szCs w:val="36"/>
+        </w:rPr>
+        <w:t>m</w:t>
+      </w:r>
+      <w:r>
+        <w:rPr>
+          <w:sz w:val="36"/>
+          <w:szCs w:val="36"/>
+        </w:rPr>
+        <w:t xml:space="preserve"> </w:t>
+      </w:r>
+      <w:r>
+        <w:rPr>
+          <w:sz w:val="36"/>
+          <w:szCs w:val="36"/>
+        </w:rPr>
+        <w:t>6</w:t>
+      </w:r>
+      <w:r>
+        <w:rPr>
+          <w:sz w:val="36"/>
+          <w:szCs w:val="36"/>
+        </w:rPr>
+        <w:t>, com uma probabilidade de 0.902</w:t>
+      </w:r>
+      <w:r>
+        <w:rPr>
+          <w:sz w:val="36"/>
+          <w:szCs w:val="36"/>
+        </w:rPr>
+        <w:t>8</w:t>
+      </w:r>
+      <w:r>
+        <w:rPr>
+          <w:sz w:val="36"/>
+          <w:szCs w:val="36"/>
+        </w:rPr>
+        <w:t xml:space="preserve"> de não existir nenhum estragado, seguido d</w:t>
+      </w:r>
+      <w:r>
+        <w:rPr>
+          <w:sz w:val="36"/>
+          <w:szCs w:val="36"/>
+        </w:rPr>
+        <w:t>e sete</w:t>
+      </w:r>
+      <w:r>
+        <w:rPr>
+          <w:sz w:val="36"/>
+          <w:szCs w:val="36"/>
+        </w:rPr>
+        <w:t xml:space="preserve"> com uma probabilidade de 0.887</w:t>
+      </w:r>
+      <w:r>
+        <w:rPr>
+          <w:sz w:val="36"/>
+          <w:szCs w:val="36"/>
+        </w:rPr>
+        <w:t>5</w:t>
+      </w:r>
+      <w:r>
+        <w:rPr>
+          <w:sz w:val="36"/>
+          <w:szCs w:val="36"/>
+        </w:rPr>
+        <w:t>, já inferior ao pretendido.</w:t>
       </w:r>
     </w:p>
     <w:p>
@@ -731,26 +880,215 @@
         <w:lastRenderedPageBreak/>
         <w:t>3.A</w:t>
       </w:r>
-    </w:p>
-    <w:p>
-      <w:pPr>
-        <w:jc w:val="both"/>
-        <w:rPr>
-          <w:sz w:val="36"/>
-          <w:szCs w:val="36"/>
-        </w:rPr>
-      </w:pPr>
-    </w:p>
-    <w:p>
-      <w:pPr>
-        <w:jc w:val="both"/>
-        <w:rPr>
-          <w:b/>
-          <w:bCs/>
-          <w:sz w:val="36"/>
-          <w:szCs w:val="36"/>
-        </w:rPr>
-      </w:pPr>
+      <w:r>
+        <w:rPr>
+          <w:sz w:val="36"/>
+          <w:szCs w:val="36"/>
+        </w:rPr>
+        <w:t xml:space="preserve">) Usando novamente como base o código já escrito </w:t>
+      </w:r>
+      <w:r>
+        <w:rPr>
+          <w:sz w:val="36"/>
+          <w:szCs w:val="36"/>
+        </w:rPr>
+        <w:t xml:space="preserve">no problema 2.A) desta vez com </w:t>
+      </w:r>
+      <w:proofErr w:type="gramStart"/>
+      <w:r>
+        <w:rPr>
+          <w:sz w:val="36"/>
+          <w:szCs w:val="36"/>
+        </w:rPr>
+        <w:t>um função</w:t>
+      </w:r>
+      <w:proofErr w:type="gramEnd"/>
+      <w:r>
+        <w:rPr>
+          <w:sz w:val="36"/>
+          <w:szCs w:val="36"/>
+        </w:rPr>
+        <w:t xml:space="preserve"> for a incrementar o número da condição que verifica o número de objetos estragados por cada caixa. No fim criamos um vetor ao qual atribuímos a probabilidade de cada uma das possibilidades de um objeto estragado. </w:t>
+      </w:r>
+    </w:p>
+    <w:p>
+      <w:pPr>
+        <w:jc w:val="both"/>
+        <w:rPr>
+          <w:sz w:val="36"/>
+          <w:szCs w:val="36"/>
+        </w:rPr>
+      </w:pPr>
+      <w:r>
+        <w:rPr>
+          <w:sz w:val="36"/>
+          <w:szCs w:val="36"/>
+        </w:rPr>
+        <w:t xml:space="preserve">Por fim aplicamos a função </w:t>
+      </w:r>
+      <w:proofErr w:type="spellStart"/>
+      <w:proofErr w:type="gramStart"/>
+      <w:r>
+        <w:rPr>
+          <w:sz w:val="36"/>
+          <w:szCs w:val="36"/>
+        </w:rPr>
+        <w:t>stem</w:t>
+      </w:r>
+      <w:proofErr w:type="spellEnd"/>
+      <w:r>
+        <w:rPr>
+          <w:sz w:val="36"/>
+          <w:szCs w:val="36"/>
+        </w:rPr>
+        <w:t>(</w:t>
+      </w:r>
+      <w:proofErr w:type="gramEnd"/>
+      <w:r>
+        <w:rPr>
+          <w:sz w:val="36"/>
+          <w:szCs w:val="36"/>
+        </w:rPr>
+        <w:t>) e obtemos o gráfico desejado.</w:t>
+      </w:r>
+    </w:p>
+    <w:p>
+      <w:pPr>
+        <w:jc w:val="both"/>
+        <w:rPr>
+          <w:sz w:val="36"/>
+          <w:szCs w:val="36"/>
+        </w:rPr>
+      </w:pPr>
+      <w:r>
+        <w:rPr>
+          <w:sz w:val="36"/>
+          <w:szCs w:val="36"/>
+        </w:rPr>
+        <w:t xml:space="preserve">B) A probabilidade de X&gt;=2 é a soma de todos os superiores a 2 juntamente com </w:t>
+      </w:r>
+      <w:proofErr w:type="gramStart"/>
+      <w:r>
+        <w:rPr>
+          <w:sz w:val="36"/>
+          <w:szCs w:val="36"/>
+        </w:rPr>
+        <w:t>2</w:t>
+      </w:r>
+      <w:r>
+        <w:rPr>
+          <w:sz w:val="36"/>
+          <w:szCs w:val="36"/>
+        </w:rPr>
+        <w:t>,  que</w:t>
+      </w:r>
+      <w:proofErr w:type="gramEnd"/>
+      <w:r>
+        <w:rPr>
+          <w:sz w:val="36"/>
+          <w:szCs w:val="36"/>
+        </w:rPr>
+        <w:t xml:space="preserve"> é 0.00</w:t>
+      </w:r>
+      <w:r>
+        <w:rPr>
+          <w:sz w:val="36"/>
+          <w:szCs w:val="36"/>
+        </w:rPr>
+        <w:t>74</w:t>
+      </w:r>
+      <w:r>
+        <w:rPr>
+          <w:sz w:val="36"/>
+          <w:szCs w:val="36"/>
+        </w:rPr>
+        <w:t>. Concluindo que a probabilidade de existir mais que 1 brinquedo estragado numa caixa de 8 brinquedo é inferior a 1%.</w:t>
+      </w:r>
+    </w:p>
+    <w:p>
+      <w:pPr>
+        <w:jc w:val="both"/>
+        <w:rPr>
+          <w:sz w:val="36"/>
+          <w:szCs w:val="36"/>
+        </w:rPr>
+      </w:pPr>
+      <w:r>
+        <w:rPr>
+          <w:sz w:val="36"/>
+          <w:szCs w:val="36"/>
+        </w:rPr>
+        <w:t>C)</w:t>
+      </w:r>
+    </w:p>
+    <w:p>
+      <w:pPr>
+        <w:jc w:val="both"/>
+        <w:rPr>
+          <w:sz w:val="36"/>
+          <w:szCs w:val="36"/>
+        </w:rPr>
+      </w:pPr>
+      <w:r>
+        <w:rPr>
+          <w:sz w:val="36"/>
+          <w:szCs w:val="36"/>
+        </w:rPr>
+        <w:t xml:space="preserve">D) </w:t>
+      </w:r>
+      <w:r>
+        <w:rPr>
+          <w:sz w:val="36"/>
+          <w:szCs w:val="36"/>
+        </w:rPr>
+        <w:t>B</w:t>
+      </w:r>
+      <w:r>
+        <w:rPr>
+          <w:sz w:val="36"/>
+          <w:szCs w:val="36"/>
+        </w:rPr>
+        <w:t>)</w:t>
+      </w:r>
+      <w:r>
+        <w:rPr>
+          <w:sz w:val="36"/>
+          <w:szCs w:val="36"/>
+        </w:rPr>
+        <w:t xml:space="preserve"> modificámos o número para 16 e a probabilidade de ser superior ou igual a 2 brinquedos estragados aumentou para 0.0293, ou seja quase 3%.</w:t>
+      </w:r>
+    </w:p>
+    <w:p>
+      <w:pPr>
+        <w:jc w:val="both"/>
+        <w:rPr>
+          <w:sz w:val="36"/>
+          <w:szCs w:val="36"/>
+        </w:rPr>
+      </w:pPr>
+      <w:r>
+        <w:rPr>
+          <w:sz w:val="36"/>
+          <w:szCs w:val="36"/>
+        </w:rPr>
+        <w:t>C)</w:t>
+      </w:r>
+    </w:p>
+    <w:p>
+      <w:pPr>
+        <w:jc w:val="both"/>
+        <w:rPr>
+          <w:sz w:val="36"/>
+          <w:szCs w:val="36"/>
+        </w:rPr>
+      </w:pPr>
+      <w:r>
+        <w:rPr>
+          <w:sz w:val="36"/>
+          <w:szCs w:val="36"/>
+        </w:rPr>
+        <w:t>4.A)</w:t>
+      </w:r>
     </w:p>
     <w:p>
       <w:pPr>

</xml_diff>